<commit_message>
fix(Word): Fix some typos etc; add to README
</commit_message>
<xml_diff>
--- a/word/word.docx
+++ b/word/word.docx
@@ -45,7 +45,7 @@
         </w:r>
       </w:hyperlink>
       <w:r>
-        <w:t xml:space="preserve"> (if you aren't aleady :)</w:t>
+        <w:t xml:space="preserve"> (if you aren't already :)</w:t>
       </w:r>
     </w:p>
     <w:p>
@@ -117,7 +117,16 @@
         <w:pStyle w:val="FirstParagraph"/>
       </w:pPr>
       <w:r>
-        <w:t xml:space="preserve">Word files (docx) are usually seen as the final output of a reproducible research document. This one-way flow can slow the review-iteration process: researchers manually create Word versions of their research scripts, have them reviewed, and then incorporate the changes back to their source files manually. Using Stencila's Encoda, lossless conversion between docx and source documents is possible (with the automatic use of rPNGs). Reviewers can make changes in Word and then researchers can easily convert back and forth to source documents automatically.</w:t>
+        <w:t xml:space="preserve">Word files (</w:t>
+      </w:r>
+      <w:r>
+        <w:rPr>
+          <w:rStyle w:val="VerbatimChar"/>
+        </w:rPr>
+        <w:t xml:space="preserve">.docx</w:t>
+      </w:r>
+      <w:r>
+        <w:t xml:space="preserve">) are usually seen as the final output of a reproducible research document. This one-way flow can slow the review-iteration process: researchers manually create Word versions of their research scripts, have them reviewed, and then incorporate the changes back to their source files manually. Using Stencila's Encoda, lossless conversion between docx and source documents is possible (with the automatic use of rPNGs). Reviewers can make changes in Word and then researchers can easily convert back and forth to source documents automatically.</w:t>
       </w:r>
     </w:p>
     <w:p>
@@ -150,7 +159,7 @@
               <a:graphicData uri="http://schemas.openxmlformats.org/drawingml/2006/picture">
                 <pic:pic>
                   <pic:nvPicPr>
-                    <pic:cNvPr descr="/private/var/folders/12/6r72hb0d3_q6xpdc47l1yr680000gn/T/1aa56e1bfb8b0ad0a624c1601ee06afa.png" id="0" name="Picture"/>
+                    <pic:cNvPr descr="/tmp/fc5d1ced869b863a381ff8189c5427e8.png" id="0" name="Picture"/>
                     <pic:cNvPicPr>
                       <a:picLocks noChangeArrowheads="1" noChangeAspect="1"/>
                     </pic:cNvPicPr>
@@ -205,7 +214,7 @@
               <a:graphicData uri="http://schemas.openxmlformats.org/drawingml/2006/picture">
                 <pic:pic>
                   <pic:nvPicPr>
-                    <pic:cNvPr descr="/private/var/folders/12/6r72hb0d3_q6xpdc47l1yr680000gn/T/c24e25cfba806c13d337ffd61c515d9c.png" id="0" name="Picture"/>
+                    <pic:cNvPr descr="/tmp/ff3851e951e2c47fa8fb2b34625cd735.png" id="0" name="Picture"/>
                     <pic:cNvPicPr>
                       <a:picLocks noChangeArrowheads="1" noChangeAspect="1"/>
                     </pic:cNvPicPr>
@@ -251,7 +260,13 @@
         <w:pStyle w:val="FirstParagraph"/>
       </w:pPr>
       <w:r>
-        <w:t xml:space="preserve">CodeExpressions are rendered inline (this simple expression is evaluating 2+2): </w:t>
+        <w:rPr>
+          <w:rStyle w:val="VerbatimChar"/>
+        </w:rPr>
+        <w:t xml:space="preserve">CodeExpressions</w:t>
+      </w:r>
+      <w:r>
+        <w:t xml:space="preserve"> are rendered inline (this simple expression is evaluating 2+2): </w:t>
       </w:r>
       <w:r>
         <w:drawing>
@@ -263,7 +278,7 @@
               <a:graphicData uri="http://schemas.openxmlformats.org/drawingml/2006/picture">
                 <pic:pic>
                   <pic:nvPicPr>
-                    <pic:cNvPr descr="/private/var/folders/12/6r72hb0d3_q6xpdc47l1yr680000gn/T/cab2c06a8a388ca6ba79f587c1bf1293.png" id="0" name="Picture"/>
+                    <pic:cNvPr descr="/tmp/4bad9570428b9bfe3516fac0aa03680b.png" id="0" name="Picture"/>
                     <pic:cNvPicPr>
                       <a:picLocks noChangeArrowheads="1" noChangeAspect="1"/>
                     </pic:cNvPicPr>
@@ -328,7 +343,7 @@
         <w:pStyle w:val="FirstParagraph"/>
       </w:pPr>
       <w:r>
-        <w:t xml:space="preserve">Also supported are other features like Lists</w:t>
+        <w:t xml:space="preserve">Also supported are other features like lists</w:t>
       </w:r>
     </w:p>
     <w:p>

</xml_diff>